<commit_message>
Änderungen + Aufgabe 8
</commit_message>
<xml_diff>
--- a/Aufgabe 3/Aufgabe 3.docx
+++ b/Aufgabe 3/Aufgabe 3.docx
@@ -79,7 +79,26 @@
       </w:r>
       <w:proofErr w:type="gramEnd"/>
       <w:r>
-        <w:t xml:space="preserve"> wurde diese Pose mittels des Matlab-Skripts „drei_inverse_Kinematik.m“, da die Berechnungsdauer von 0,9666 Sekunden bei 5000 Iterationen lag</w:t>
+        <w:t xml:space="preserve"> wurde diese Pose mittels des </w:t>
+      </w:r>
+      <w:proofErr w:type="spellStart"/>
+      <w:r>
+        <w:t>Matlab</w:t>
+      </w:r>
+      <w:proofErr w:type="spellEnd"/>
+      <w:r>
+        <w:t>-Skripts „</w:t>
+      </w:r>
+      <w:r>
+        <w:t>Aufgabe3/</w:t>
+      </w:r>
+      <w:proofErr w:type="spellStart"/>
+      <w:r>
+        <w:t>drei_inverse_Kinematik.m</w:t>
+      </w:r>
+      <w:proofErr w:type="spellEnd"/>
+      <w:r>
+        <w:t>“, da die Berechnungsdauer von 0,9666 Sekunden bei 5000 Iterationen lag</w:t>
       </w:r>
       <w:r>
         <w:t>, was</w:t>
@@ -94,7 +113,15 @@
         <w:t>.</w:t>
       </w:r>
       <w:r>
-        <w:t xml:space="preserve"> Die Endeffektorposition liegt bei (0; 0; 1.31) (x; y; z) und seine </w:t>
+        <w:t xml:space="preserve"> Die </w:t>
+      </w:r>
+      <w:proofErr w:type="spellStart"/>
+      <w:r>
+        <w:t>Endeffektorposition</w:t>
+      </w:r>
+      <w:proofErr w:type="spellEnd"/>
+      <w:r>
+        <w:t xml:space="preserve"> liegt bei (0; 0; 1.31) (x; y; z) und seine </w:t>
       </w:r>
       <w:r>
         <w:t>Orientierung</w:t>
@@ -355,22 +382,15 @@
         <w:t xml:space="preserve"> zeigt in isometrischer Ansicht ein Beispiel, welches zur Berechnung 0,1934 Sek. bei 985 Iterationen gedauert hat.</w:t>
       </w:r>
       <w:r>
-        <w:t xml:space="preserve"> </w:t>
-      </w:r>
-      <w:r>
-        <w:t>Die Endeffektorposition liegt bei (0; 0; 1.3</w:t>
-      </w:r>
-      <w:r>
-        <w:t>0</w:t>
-      </w:r>
-      <w:r>
-        <w:t xml:space="preserve">) (x; y; z) und seine </w:t>
-      </w:r>
-      <w:r>
-        <w:t>Orientierung</w:t>
-      </w:r>
-      <w:r>
-        <w:t xml:space="preserve"> ist (0; -1.57; 0) (Roll; Pitch; Yaw).</w:t>
+        <w:t xml:space="preserve"> Die </w:t>
+      </w:r>
+      <w:proofErr w:type="spellStart"/>
+      <w:r>
+        <w:t>Endeffektorposition</w:t>
+      </w:r>
+      <w:proofErr w:type="spellEnd"/>
+      <w:r>
+        <w:t xml:space="preserve"> liegt bei (0; 0; 1.30) (x; y; z) und seine Orientierung ist (0; -1.57; 0) (Roll; Pitch; Yaw).</w:t>
       </w:r>
     </w:p>
     <w:p>
@@ -581,46 +601,15 @@
         <w:t xml:space="preserve"> zu sehen. Die Berechnungsdauer betrug 0,0065 Sek. bei 28 Iterationen. Diese Werte waren in allen Versuchen ähnlich.</w:t>
       </w:r>
       <w:r>
-        <w:t xml:space="preserve"> </w:t>
-      </w:r>
-      <w:r>
-        <w:t>Die Endeffektorposition liegt bei (0</w:t>
-      </w:r>
-      <w:r>
-        <w:t>.2</w:t>
-      </w:r>
-      <w:r>
-        <w:t>; 0</w:t>
-      </w:r>
-      <w:r>
-        <w:t>.6</w:t>
-      </w:r>
-      <w:r>
-        <w:t xml:space="preserve">; </w:t>
-      </w:r>
-      <w:r>
-        <w:t>0.4</w:t>
-      </w:r>
-      <w:r>
-        <w:t xml:space="preserve">) (x; y; z) und seine </w:t>
-      </w:r>
-      <w:r>
-        <w:t>Orientierung</w:t>
-      </w:r>
-      <w:r>
-        <w:t xml:space="preserve"> ist (</w:t>
-      </w:r>
-      <w:r>
-        <w:t>1.57</w:t>
-      </w:r>
-      <w:r>
-        <w:t xml:space="preserve">; </w:t>
-      </w:r>
-      <w:r>
-        <w:t>0</w:t>
-      </w:r>
-      <w:r>
-        <w:t>; 0) (Roll; Pitch; Yaw).</w:t>
+        <w:t xml:space="preserve"> Die </w:t>
+      </w:r>
+      <w:proofErr w:type="spellStart"/>
+      <w:r>
+        <w:t>Endeffektorposition</w:t>
+      </w:r>
+      <w:proofErr w:type="spellEnd"/>
+      <w:r>
+        <w:t xml:space="preserve"> liegt bei (0.2; 0.6; 0.4) (x; y; z) und seine Orientierung ist (1.57; 0; 0) (Roll; Pitch; Yaw).</w:t>
       </w:r>
     </w:p>
     <w:p>
@@ -904,7 +893,15 @@
         </w:rPr>
       </w:pPr>
       <w:r>
-        <w:t xml:space="preserve">In Singularitäten gehen die Berechnungszeit und Iterationszahl scheinbar gegen Unendlich. Während eine leichte Verschiebung der Endeffektorlage zu einer Verringerung dieser Werte führt, bleibt die tatsächlich benötigte Berechnungszeit im Vorfeld schwer abschätzbar. Eine Position klar außerhalb einer Singularität hingegen benötigt immer sehr ähnliche Berechnungszeit und kommt generell mit viel geringerem Ressourcen-Aufwand aus. </w:t>
+        <w:t xml:space="preserve">In Singularitäten gehen die Berechnungszeit und Iterationszahl scheinbar gegen Unendlich. Während eine leichte Verschiebung der </w:t>
+      </w:r>
+      <w:proofErr w:type="spellStart"/>
+      <w:r>
+        <w:t>Endeffektorlage</w:t>
+      </w:r>
+      <w:proofErr w:type="spellEnd"/>
+      <w:r>
+        <w:t xml:space="preserve"> zu einer Verringerung dieser Werte führt, bleibt die tatsächlich benötigte Berechnungszeit im Vorfeld schwer abschätzbar. Eine Position klar außerhalb einer Singularität hingegen benötigt immer sehr ähnliche Berechnungszeit und kommt generell mit viel geringerem Ressourcen-Aufwand aus. </w:t>
       </w:r>
     </w:p>
     <w:sectPr>

</xml_diff>